<commit_message>
Redis data insertion issue
</commit_message>
<xml_diff>
--- a/Major Project/WalletService/src/Readme.docx
+++ b/Major Project/WalletService/src/Readme.docx
@@ -47,47 +47,7 @@
           <w:sz w:val="22"/>
           <w:szCs w:val="22"/>
         </w:rPr>
-        <w:t xml:space="preserve">This Project contain two independent Spring Boot Applications. They are </w:t>
-      </w:r>
-      <w:proofErr w:type="spellStart"/>
-      <w:r>
-        <w:rPr>
-          <w:rFonts w:ascii="Arial" w:hAnsi="Arial" w:cs="Arial"/>
-          <w:color w:val="000000"/>
-          <w:sz w:val="22"/>
-          <w:szCs w:val="22"/>
-        </w:rPr>
-        <w:t>UserService</w:t>
-      </w:r>
-      <w:proofErr w:type="spellEnd"/>
-      <w:r>
-        <w:rPr>
-          <w:rFonts w:ascii="Arial" w:hAnsi="Arial" w:cs="Arial"/>
-          <w:color w:val="000000"/>
-          <w:sz w:val="22"/>
-          <w:szCs w:val="22"/>
-        </w:rPr>
-        <w:t xml:space="preserve"> &amp; </w:t>
-      </w:r>
-      <w:proofErr w:type="spellStart"/>
-      <w:r>
-        <w:rPr>
-          <w:rFonts w:ascii="Arial" w:hAnsi="Arial" w:cs="Arial"/>
-          <w:color w:val="000000"/>
-          <w:sz w:val="22"/>
-          <w:szCs w:val="22"/>
-        </w:rPr>
-        <w:t>WalletService</w:t>
-      </w:r>
-      <w:proofErr w:type="spellEnd"/>
-      <w:r>
-        <w:rPr>
-          <w:rFonts w:ascii="Arial" w:hAnsi="Arial" w:cs="Arial"/>
-          <w:color w:val="000000"/>
-          <w:sz w:val="22"/>
-          <w:szCs w:val="22"/>
-        </w:rPr>
-        <w:t> </w:t>
+        <w:t>This Project contain two independent Spring Boot Applications. They are UserService &amp; WalletService </w:t>
       </w:r>
     </w:p>
     <w:p/>
@@ -96,7 +56,6 @@
         <w:pStyle w:val="NormalWeb"/>
         <w:spacing w:before="0" w:beforeAutospacing="0" w:after="0" w:afterAutospacing="0"/>
       </w:pPr>
-      <w:proofErr w:type="spellStart"/>
       <w:r>
         <w:rPr>
           <w:rFonts w:ascii="Arial" w:hAnsi="Arial" w:cs="Arial"/>
@@ -108,7 +67,6 @@
         </w:rPr>
         <w:t>UserService</w:t>
       </w:r>
-      <w:proofErr w:type="spellEnd"/>
       <w:r>
         <w:rPr>
           <w:rFonts w:ascii="Arial" w:hAnsi="Arial" w:cs="Arial"/>
@@ -132,142 +90,22 @@
           <w:sz w:val="22"/>
           <w:szCs w:val="22"/>
         </w:rPr>
-        <w:t>"</w:t>
-      </w:r>
-      <w:proofErr w:type="spellStart"/>
-      <w:r>
-        <w:rPr>
-          <w:rFonts w:ascii="Arial" w:hAnsi="Arial" w:cs="Arial"/>
-          <w:color w:val="000000"/>
-          <w:sz w:val="22"/>
-          <w:szCs w:val="22"/>
-        </w:rPr>
-        <w:t>UserService</w:t>
-      </w:r>
-      <w:proofErr w:type="spellEnd"/>
-      <w:r>
-        <w:rPr>
-          <w:rFonts w:ascii="Arial" w:hAnsi="Arial" w:cs="Arial"/>
-          <w:color w:val="000000"/>
-          <w:sz w:val="22"/>
-          <w:szCs w:val="22"/>
-        </w:rPr>
-        <w:t xml:space="preserve">" is a Spring Boot JPA application that stores user information. We have used </w:t>
-      </w:r>
-      <w:proofErr w:type="spellStart"/>
-      <w:r>
-        <w:rPr>
-          <w:rFonts w:ascii="Arial" w:hAnsi="Arial" w:cs="Arial"/>
-          <w:color w:val="000000"/>
-          <w:sz w:val="22"/>
-          <w:szCs w:val="22"/>
-        </w:rPr>
-        <w:t>MySql</w:t>
-      </w:r>
-      <w:proofErr w:type="spellEnd"/>
-      <w:r>
-        <w:rPr>
-          <w:rFonts w:ascii="Arial" w:hAnsi="Arial" w:cs="Arial"/>
-          <w:color w:val="000000"/>
-          <w:sz w:val="22"/>
-          <w:szCs w:val="22"/>
-        </w:rPr>
-        <w:t xml:space="preserve"> </w:t>
-      </w:r>
-      <w:proofErr w:type="spellStart"/>
-      <w:r>
-        <w:rPr>
-          <w:rFonts w:ascii="Arial" w:hAnsi="Arial" w:cs="Arial"/>
-          <w:color w:val="000000"/>
-          <w:sz w:val="22"/>
-          <w:szCs w:val="22"/>
-        </w:rPr>
-        <w:t>Databse</w:t>
-      </w:r>
-      <w:proofErr w:type="spellEnd"/>
-      <w:r>
-        <w:rPr>
-          <w:rFonts w:ascii="Arial" w:hAnsi="Arial" w:cs="Arial"/>
-          <w:color w:val="000000"/>
-          <w:sz w:val="22"/>
-          <w:szCs w:val="22"/>
-        </w:rPr>
-        <w:t>. </w:t>
-      </w:r>
-    </w:p>
-    <w:p>
-      <w:pPr>
-        <w:pStyle w:val="NormalWeb"/>
-        <w:spacing w:before="0" w:beforeAutospacing="0" w:after="0" w:afterAutospacing="0"/>
-      </w:pPr>
-      <w:r>
-        <w:rPr>
-          <w:rFonts w:ascii="Arial" w:hAnsi="Arial" w:cs="Arial"/>
-          <w:color w:val="000000"/>
-          <w:sz w:val="22"/>
-          <w:szCs w:val="22"/>
-        </w:rPr>
-        <w:t xml:space="preserve">This project </w:t>
-      </w:r>
-      <w:proofErr w:type="gramStart"/>
-      <w:r>
-        <w:rPr>
-          <w:rFonts w:ascii="Arial" w:hAnsi="Arial" w:cs="Arial"/>
-          <w:color w:val="000000"/>
-          <w:sz w:val="22"/>
-          <w:szCs w:val="22"/>
-        </w:rPr>
-        <w:t>contain</w:t>
-      </w:r>
-      <w:proofErr w:type="gramEnd"/>
-      <w:r>
-        <w:rPr>
-          <w:rFonts w:ascii="Arial" w:hAnsi="Arial" w:cs="Arial"/>
-          <w:color w:val="000000"/>
-          <w:sz w:val="22"/>
-          <w:szCs w:val="22"/>
-        </w:rPr>
-        <w:t xml:space="preserve"> </w:t>
-      </w:r>
-      <w:proofErr w:type="spellStart"/>
-      <w:r>
-        <w:rPr>
-          <w:rFonts w:ascii="Arial" w:hAnsi="Arial" w:cs="Arial"/>
-          <w:color w:val="000000"/>
-          <w:sz w:val="22"/>
-          <w:szCs w:val="22"/>
-        </w:rPr>
-        <w:t>UserResource</w:t>
-      </w:r>
-      <w:proofErr w:type="spellEnd"/>
-      <w:r>
-        <w:rPr>
-          <w:rFonts w:ascii="Arial" w:hAnsi="Arial" w:cs="Arial"/>
-          <w:color w:val="000000"/>
-          <w:sz w:val="22"/>
-          <w:szCs w:val="22"/>
-        </w:rPr>
-        <w:t xml:space="preserve"> class that </w:t>
-      </w:r>
-      <w:proofErr w:type="spellStart"/>
-      <w:r>
-        <w:rPr>
-          <w:rFonts w:ascii="Arial" w:hAnsi="Arial" w:cs="Arial"/>
-          <w:color w:val="000000"/>
-          <w:sz w:val="22"/>
-          <w:szCs w:val="22"/>
-        </w:rPr>
-        <w:t>containa</w:t>
-      </w:r>
-      <w:proofErr w:type="spellEnd"/>
-      <w:r>
-        <w:rPr>
-          <w:rFonts w:ascii="Arial" w:hAnsi="Arial" w:cs="Arial"/>
-          <w:color w:val="000000"/>
-          <w:sz w:val="22"/>
-          <w:szCs w:val="22"/>
-        </w:rPr>
-        <w:t xml:space="preserve"> API of User. We have used Swagger for API documentation.</w:t>
+        <w:t>"UserService" is a Spring Boot JPA application that stores user information. We have used MySql Databse. </w:t>
+      </w:r>
+    </w:p>
+    <w:p>
+      <w:pPr>
+        <w:pStyle w:val="NormalWeb"/>
+        <w:spacing w:before="0" w:beforeAutospacing="0" w:after="0" w:afterAutospacing="0"/>
+      </w:pPr>
+      <w:r>
+        <w:rPr>
+          <w:rFonts w:ascii="Arial" w:hAnsi="Arial" w:cs="Arial"/>
+          <w:color w:val="000000"/>
+          <w:sz w:val="22"/>
+          <w:szCs w:val="22"/>
+        </w:rPr>
+        <w:t>This project contain UserResource class that containa API of User. We have used Swagger for API documentation.</w:t>
       </w:r>
     </w:p>
     <w:p/>
@@ -406,7 +244,6 @@
         <w:pStyle w:val="NormalWeb"/>
         <w:spacing w:before="0" w:beforeAutospacing="0" w:after="0" w:afterAutospacing="0"/>
       </w:pPr>
-      <w:proofErr w:type="spellStart"/>
       <w:r>
         <w:rPr>
           <w:rFonts w:ascii="Arial" w:hAnsi="Arial" w:cs="Arial"/>
@@ -418,7 +255,6 @@
         </w:rPr>
         <w:t>WalletService</w:t>
       </w:r>
-      <w:proofErr w:type="spellEnd"/>
     </w:p>
     <w:p>
       <w:pPr>
@@ -438,47 +274,7 @@
           <w:szCs w:val="22"/>
         </w:rPr>
         <w:lastRenderedPageBreak/>
-        <w:t>"</w:t>
-      </w:r>
-      <w:proofErr w:type="spellStart"/>
-      <w:r>
-        <w:rPr>
-          <w:rFonts w:ascii="Arial" w:hAnsi="Arial" w:cs="Arial"/>
-          <w:color w:val="000000"/>
-          <w:sz w:val="22"/>
-          <w:szCs w:val="22"/>
-        </w:rPr>
-        <w:t>WalletService</w:t>
-      </w:r>
-      <w:proofErr w:type="spellEnd"/>
-      <w:r>
-        <w:rPr>
-          <w:rFonts w:ascii="Arial" w:hAnsi="Arial" w:cs="Arial"/>
-          <w:color w:val="000000"/>
-          <w:sz w:val="22"/>
-          <w:szCs w:val="22"/>
-        </w:rPr>
-        <w:t xml:space="preserve">" is a Spring Boot JPA application that stores user wallet information. We have used </w:t>
-      </w:r>
-      <w:proofErr w:type="spellStart"/>
-      <w:r>
-        <w:rPr>
-          <w:rFonts w:ascii="Arial" w:hAnsi="Arial" w:cs="Arial"/>
-          <w:color w:val="000000"/>
-          <w:sz w:val="22"/>
-          <w:szCs w:val="22"/>
-        </w:rPr>
-        <w:t>MySql</w:t>
-      </w:r>
-      <w:proofErr w:type="spellEnd"/>
-      <w:r>
-        <w:rPr>
-          <w:rFonts w:ascii="Arial" w:hAnsi="Arial" w:cs="Arial"/>
-          <w:color w:val="000000"/>
-          <w:sz w:val="22"/>
-          <w:szCs w:val="22"/>
-        </w:rPr>
-        <w:t xml:space="preserve"> and Redis database. We have used Kafka for messaging queue.</w:t>
+        <w:t>"WalletService" is a Spring Boot JPA application that stores user wallet information. We have used MySql and Redis database. We have used Kafka for messaging queue.</w:t>
       </w:r>
     </w:p>
     <w:p>
@@ -497,7 +293,6 @@
         <w:pStyle w:val="NormalWeb"/>
         <w:spacing w:before="0" w:beforeAutospacing="0" w:after="0" w:afterAutospacing="0"/>
       </w:pPr>
-      <w:proofErr w:type="spellStart"/>
       <w:r>
         <w:rPr>
           <w:rFonts w:ascii="Arial" w:hAnsi="Arial" w:cs="Arial"/>
@@ -511,7 +306,6 @@
         </w:rPr>
         <w:t>TransactionResource</w:t>
       </w:r>
-      <w:proofErr w:type="spellEnd"/>
       <w:r>
         <w:rPr>
           <w:rFonts w:ascii="Arial" w:hAnsi="Arial" w:cs="Arial"/>
@@ -530,75 +324,14 @@
           <w:sz w:val="22"/>
           <w:szCs w:val="22"/>
         </w:rPr>
-        <w:t xml:space="preserve">class contain </w:t>
-      </w:r>
-      <w:proofErr w:type="spellStart"/>
-      <w:r>
-        <w:rPr>
-          <w:rFonts w:ascii="Arial" w:hAnsi="Arial" w:cs="Arial"/>
-          <w:color w:val="000000"/>
-          <w:sz w:val="22"/>
-          <w:szCs w:val="22"/>
-        </w:rPr>
-        <w:t>Api's</w:t>
-      </w:r>
-      <w:proofErr w:type="spellEnd"/>
-      <w:r>
-        <w:rPr>
-          <w:rFonts w:ascii="Arial" w:hAnsi="Arial" w:cs="Arial"/>
-          <w:color w:val="000000"/>
-          <w:sz w:val="22"/>
-          <w:szCs w:val="22"/>
-        </w:rPr>
-        <w:t xml:space="preserve"> of transaction like </w:t>
-      </w:r>
-      <w:proofErr w:type="spellStart"/>
-      <w:r>
-        <w:rPr>
-          <w:rFonts w:ascii="Arial" w:hAnsi="Arial" w:cs="Arial"/>
-          <w:color w:val="000000"/>
-          <w:sz w:val="22"/>
-          <w:szCs w:val="22"/>
-        </w:rPr>
-        <w:t>sendMoney</w:t>
-      </w:r>
-      <w:proofErr w:type="spellEnd"/>
-      <w:r>
-        <w:rPr>
-          <w:rFonts w:ascii="Arial" w:hAnsi="Arial" w:cs="Arial"/>
-          <w:color w:val="000000"/>
-          <w:sz w:val="22"/>
-          <w:szCs w:val="22"/>
-        </w:rPr>
-        <w:t xml:space="preserve">, </w:t>
-      </w:r>
-      <w:proofErr w:type="spellStart"/>
-      <w:r>
-        <w:rPr>
-          <w:rFonts w:ascii="Arial" w:hAnsi="Arial" w:cs="Arial"/>
-          <w:color w:val="000000"/>
-          <w:sz w:val="22"/>
-          <w:szCs w:val="22"/>
-        </w:rPr>
-        <w:t>getBalance</w:t>
-      </w:r>
-      <w:proofErr w:type="spellEnd"/>
-      <w:r>
-        <w:rPr>
-          <w:rFonts w:ascii="Arial" w:hAnsi="Arial" w:cs="Arial"/>
-          <w:color w:val="000000"/>
-          <w:sz w:val="22"/>
-          <w:szCs w:val="22"/>
-        </w:rPr>
-        <w:t xml:space="preserve"> etc.</w:t>
-      </w:r>
-    </w:p>
-    <w:p>
-      <w:pPr>
-        <w:pStyle w:val="NormalWeb"/>
-        <w:spacing w:before="0" w:beforeAutospacing="0" w:after="0" w:afterAutospacing="0"/>
-      </w:pPr>
-      <w:proofErr w:type="spellStart"/>
+        <w:t>class contain Api's of transaction like sendMoney, getBalance etc.</w:t>
+      </w:r>
+    </w:p>
+    <w:p>
+      <w:pPr>
+        <w:pStyle w:val="NormalWeb"/>
+        <w:spacing w:before="0" w:beforeAutospacing="0" w:after="0" w:afterAutospacing="0"/>
+      </w:pPr>
       <w:r>
         <w:rPr>
           <w:rFonts w:ascii="Arial" w:hAnsi="Arial" w:cs="Arial"/>
@@ -610,9 +343,23 @@
           <w:sz w:val="22"/>
           <w:szCs w:val="22"/>
         </w:rPr>
-        <w:t>WalletResource</w:t>
-      </w:r>
-      <w:proofErr w:type="spellEnd"/>
+        <w:t xml:space="preserve">WalletResource </w:t>
+      </w:r>
+      <w:r>
+        <w:rPr>
+          <w:rFonts w:ascii="Arial" w:hAnsi="Arial" w:cs="Arial"/>
+          <w:color w:val="000000"/>
+          <w:sz w:val="22"/>
+          <w:szCs w:val="22"/>
+        </w:rPr>
+        <w:t>class contain Api's related to Wallet like createNewWallet, updateWallet etc.</w:t>
+      </w:r>
+    </w:p>
+    <w:p>
+      <w:pPr>
+        <w:pStyle w:val="NormalWeb"/>
+        <w:spacing w:before="0" w:beforeAutospacing="0" w:after="0" w:afterAutospacing="0"/>
+      </w:pPr>
       <w:r>
         <w:rPr>
           <w:rFonts w:ascii="Arial" w:hAnsi="Arial" w:cs="Arial"/>
@@ -624,84 +371,23 @@
           <w:sz w:val="22"/>
           <w:szCs w:val="22"/>
         </w:rPr>
-        <w:t xml:space="preserve"> </w:t>
-      </w:r>
-      <w:r>
-        <w:rPr>
-          <w:rFonts w:ascii="Arial" w:hAnsi="Arial" w:cs="Arial"/>
-          <w:color w:val="000000"/>
-          <w:sz w:val="22"/>
-          <w:szCs w:val="22"/>
-        </w:rPr>
-        <w:t xml:space="preserve">class contain </w:t>
-      </w:r>
-      <w:proofErr w:type="spellStart"/>
-      <w:r>
-        <w:rPr>
-          <w:rFonts w:ascii="Arial" w:hAnsi="Arial" w:cs="Arial"/>
-          <w:color w:val="000000"/>
-          <w:sz w:val="22"/>
-          <w:szCs w:val="22"/>
-        </w:rPr>
-        <w:t>Api's</w:t>
-      </w:r>
-      <w:proofErr w:type="spellEnd"/>
-      <w:r>
-        <w:rPr>
-          <w:rFonts w:ascii="Arial" w:hAnsi="Arial" w:cs="Arial"/>
-          <w:color w:val="000000"/>
-          <w:sz w:val="22"/>
-          <w:szCs w:val="22"/>
-        </w:rPr>
-        <w:t xml:space="preserve"> related to Wallet like </w:t>
-      </w:r>
-      <w:proofErr w:type="spellStart"/>
-      <w:r>
-        <w:rPr>
-          <w:rFonts w:ascii="Arial" w:hAnsi="Arial" w:cs="Arial"/>
-          <w:color w:val="000000"/>
-          <w:sz w:val="22"/>
-          <w:szCs w:val="22"/>
-        </w:rPr>
-        <w:t>createNewWallet</w:t>
-      </w:r>
-      <w:proofErr w:type="spellEnd"/>
-      <w:r>
-        <w:rPr>
-          <w:rFonts w:ascii="Arial" w:hAnsi="Arial" w:cs="Arial"/>
-          <w:color w:val="000000"/>
-          <w:sz w:val="22"/>
-          <w:szCs w:val="22"/>
-        </w:rPr>
-        <w:t xml:space="preserve">, </w:t>
-      </w:r>
-      <w:proofErr w:type="spellStart"/>
-      <w:r>
-        <w:rPr>
-          <w:rFonts w:ascii="Arial" w:hAnsi="Arial" w:cs="Arial"/>
-          <w:color w:val="000000"/>
-          <w:sz w:val="22"/>
-          <w:szCs w:val="22"/>
-        </w:rPr>
-        <w:t>updateWallet</w:t>
-      </w:r>
-      <w:proofErr w:type="spellEnd"/>
-      <w:r>
-        <w:rPr>
-          <w:rFonts w:ascii="Arial" w:hAnsi="Arial" w:cs="Arial"/>
-          <w:color w:val="000000"/>
-          <w:sz w:val="22"/>
-          <w:szCs w:val="22"/>
-        </w:rPr>
-        <w:t xml:space="preserve"> etc.</w:t>
-      </w:r>
-    </w:p>
-    <w:p>
-      <w:pPr>
-        <w:pStyle w:val="NormalWeb"/>
-        <w:spacing w:before="0" w:beforeAutospacing="0" w:after="0" w:afterAutospacing="0"/>
-      </w:pPr>
-      <w:proofErr w:type="spellStart"/>
+        <w:t xml:space="preserve">WalletDaoRedis </w:t>
+      </w:r>
+      <w:r>
+        <w:rPr>
+          <w:rFonts w:ascii="Arial" w:hAnsi="Arial" w:cs="Arial"/>
+          <w:color w:val="000000"/>
+          <w:sz w:val="22"/>
+          <w:szCs w:val="22"/>
+        </w:rPr>
+        <w:t>class store id and balance of a user in Redis.</w:t>
+      </w:r>
+    </w:p>
+    <w:p>
+      <w:pPr>
+        <w:pStyle w:val="NormalWeb"/>
+        <w:spacing w:before="0" w:beforeAutospacing="0" w:after="0" w:afterAutospacing="0"/>
+      </w:pPr>
       <w:r>
         <w:rPr>
           <w:rFonts w:ascii="Arial" w:hAnsi="Arial" w:cs="Arial"/>
@@ -713,9 +399,49 @@
           <w:sz w:val="22"/>
           <w:szCs w:val="22"/>
         </w:rPr>
-        <w:t>WalletDaoRedis</w:t>
-      </w:r>
-      <w:proofErr w:type="spellEnd"/>
+        <w:t xml:space="preserve">UserService </w:t>
+      </w:r>
+      <w:r>
+        <w:rPr>
+          <w:rFonts w:ascii="Arial" w:hAnsi="Arial" w:cs="Arial"/>
+          <w:color w:val="000000"/>
+          <w:sz w:val="22"/>
+          <w:szCs w:val="22"/>
+        </w:rPr>
+        <w:t>class intracts with the "UserService" Spring Boot JPA application via resttemplate.</w:t>
+      </w:r>
+    </w:p>
+    <w:p>
+      <w:pPr>
+        <w:pStyle w:val="NormalWeb"/>
+        <w:spacing w:before="0" w:beforeAutospacing="0" w:after="0" w:afterAutospacing="0"/>
+      </w:pPr>
+      <w:r>
+        <w:rPr>
+          <w:rFonts w:ascii="Arial" w:hAnsi="Arial" w:cs="Arial"/>
+          <w:b/>
+          <w:bCs/>
+          <w:color w:val="000000"/>
+          <w:sz w:val="22"/>
+          <w:szCs w:val="22"/>
+        </w:rPr>
+        <w:t xml:space="preserve">EmailService </w:t>
+      </w:r>
+      <w:r>
+        <w:rPr>
+          <w:rFonts w:ascii="Arial" w:hAnsi="Arial" w:cs="Arial"/>
+          <w:color w:val="000000"/>
+          <w:sz w:val="22"/>
+          <w:szCs w:val="22"/>
+        </w:rPr>
+        <w:t>class is responsible for sending email to a user for its transaction history.</w:t>
+      </w:r>
+    </w:p>
+    <w:p>
+      <w:pPr>
+        <w:pStyle w:val="NormalWeb"/>
+        <w:spacing w:before="0" w:beforeAutospacing="0" w:after="0" w:afterAutospacing="0"/>
+      </w:pPr>
       <w:r>
         <w:rPr>
           <w:rFonts w:ascii="Arial" w:hAnsi="Arial" w:cs="Arial"/>
@@ -727,176 +453,6 @@
           <w:sz w:val="22"/>
           <w:szCs w:val="22"/>
         </w:rPr>
-        <w:t xml:space="preserve"> </w:t>
-      </w:r>
-      <w:r>
-        <w:rPr>
-          <w:rFonts w:ascii="Arial" w:hAnsi="Arial" w:cs="Arial"/>
-          <w:color w:val="000000"/>
-          <w:sz w:val="22"/>
-          <w:szCs w:val="22"/>
-        </w:rPr>
-        <w:t>class store id and balance of a user in Redis.</w:t>
-      </w:r>
-    </w:p>
-    <w:p>
-      <w:pPr>
-        <w:pStyle w:val="NormalWeb"/>
-        <w:spacing w:before="0" w:beforeAutospacing="0" w:after="0" w:afterAutospacing="0"/>
-      </w:pPr>
-      <w:proofErr w:type="spellStart"/>
-      <w:r>
-        <w:rPr>
-          <w:rFonts w:ascii="Arial" w:hAnsi="Arial" w:cs="Arial"/>
-          <w:b/>
-          <w:bCs/>
-          <w:i/>
-          <w:iCs/>
-          <w:color w:val="000000"/>
-          <w:sz w:val="22"/>
-          <w:szCs w:val="22"/>
-        </w:rPr>
-        <w:t>UserService</w:t>
-      </w:r>
-      <w:proofErr w:type="spellEnd"/>
-      <w:r>
-        <w:rPr>
-          <w:rFonts w:ascii="Arial" w:hAnsi="Arial" w:cs="Arial"/>
-          <w:b/>
-          <w:bCs/>
-          <w:i/>
-          <w:iCs/>
-          <w:color w:val="000000"/>
-          <w:sz w:val="22"/>
-          <w:szCs w:val="22"/>
-        </w:rPr>
-        <w:t xml:space="preserve"> </w:t>
-      </w:r>
-      <w:r>
-        <w:rPr>
-          <w:rFonts w:ascii="Arial" w:hAnsi="Arial" w:cs="Arial"/>
-          <w:color w:val="000000"/>
-          <w:sz w:val="22"/>
-          <w:szCs w:val="22"/>
-        </w:rPr>
-        <w:t xml:space="preserve">class </w:t>
-      </w:r>
-      <w:proofErr w:type="spellStart"/>
-      <w:r>
-        <w:rPr>
-          <w:rFonts w:ascii="Arial" w:hAnsi="Arial" w:cs="Arial"/>
-          <w:color w:val="000000"/>
-          <w:sz w:val="22"/>
-          <w:szCs w:val="22"/>
-        </w:rPr>
-        <w:t>intracts</w:t>
-      </w:r>
-      <w:proofErr w:type="spellEnd"/>
-      <w:r>
-        <w:rPr>
-          <w:rFonts w:ascii="Arial" w:hAnsi="Arial" w:cs="Arial"/>
-          <w:color w:val="000000"/>
-          <w:sz w:val="22"/>
-          <w:szCs w:val="22"/>
-        </w:rPr>
-        <w:t xml:space="preserve"> with the "</w:t>
-      </w:r>
-      <w:proofErr w:type="spellStart"/>
-      <w:r>
-        <w:rPr>
-          <w:rFonts w:ascii="Arial" w:hAnsi="Arial" w:cs="Arial"/>
-          <w:color w:val="000000"/>
-          <w:sz w:val="22"/>
-          <w:szCs w:val="22"/>
-        </w:rPr>
-        <w:t>UserService</w:t>
-      </w:r>
-      <w:proofErr w:type="spellEnd"/>
-      <w:r>
-        <w:rPr>
-          <w:rFonts w:ascii="Arial" w:hAnsi="Arial" w:cs="Arial"/>
-          <w:color w:val="000000"/>
-          <w:sz w:val="22"/>
-          <w:szCs w:val="22"/>
-        </w:rPr>
-        <w:t xml:space="preserve">" Spring Boot JPA application via </w:t>
-      </w:r>
-      <w:proofErr w:type="spellStart"/>
-      <w:r>
-        <w:rPr>
-          <w:rFonts w:ascii="Arial" w:hAnsi="Arial" w:cs="Arial"/>
-          <w:color w:val="000000"/>
-          <w:sz w:val="22"/>
-          <w:szCs w:val="22"/>
-        </w:rPr>
-        <w:t>resttemplate</w:t>
-      </w:r>
-      <w:proofErr w:type="spellEnd"/>
-      <w:r>
-        <w:rPr>
-          <w:rFonts w:ascii="Arial" w:hAnsi="Arial" w:cs="Arial"/>
-          <w:color w:val="000000"/>
-          <w:sz w:val="22"/>
-          <w:szCs w:val="22"/>
-        </w:rPr>
-        <w:t>.</w:t>
-      </w:r>
-    </w:p>
-    <w:p>
-      <w:pPr>
-        <w:pStyle w:val="NormalWeb"/>
-        <w:spacing w:before="0" w:beforeAutospacing="0" w:after="0" w:afterAutospacing="0"/>
-      </w:pPr>
-      <w:proofErr w:type="spellStart"/>
-      <w:r>
-        <w:rPr>
-          <w:rFonts w:ascii="Arial" w:hAnsi="Arial" w:cs="Arial"/>
-          <w:b/>
-          <w:bCs/>
-          <w:color w:val="000000"/>
-          <w:sz w:val="22"/>
-          <w:szCs w:val="22"/>
-        </w:rPr>
-        <w:t>EmailService</w:t>
-      </w:r>
-      <w:proofErr w:type="spellEnd"/>
-      <w:r>
-        <w:rPr>
-          <w:rFonts w:ascii="Arial" w:hAnsi="Arial" w:cs="Arial"/>
-          <w:b/>
-          <w:bCs/>
-          <w:color w:val="000000"/>
-          <w:sz w:val="22"/>
-          <w:szCs w:val="22"/>
-        </w:rPr>
-        <w:t xml:space="preserve"> </w:t>
-      </w:r>
-      <w:r>
-        <w:rPr>
-          <w:rFonts w:ascii="Arial" w:hAnsi="Arial" w:cs="Arial"/>
-          <w:color w:val="000000"/>
-          <w:sz w:val="22"/>
-          <w:szCs w:val="22"/>
-        </w:rPr>
-        <w:t>class is responsible for sending email to a user for its transaction history.</w:t>
-      </w:r>
-    </w:p>
-    <w:p>
-      <w:pPr>
-        <w:pStyle w:val="NormalWeb"/>
-        <w:spacing w:before="0" w:beforeAutospacing="0" w:after="0" w:afterAutospacing="0"/>
-      </w:pPr>
-      <w:r>
-        <w:rPr>
-          <w:rFonts w:ascii="Arial" w:hAnsi="Arial" w:cs="Arial"/>
-          <w:b/>
-          <w:bCs/>
-          <w:i/>
-          <w:iCs/>
-          <w:color w:val="000000"/>
-          <w:sz w:val="22"/>
-          <w:szCs w:val="22"/>
-        </w:rPr>
         <w:t xml:space="preserve">Consumer </w:t>
       </w:r>
       <w:r>
@@ -906,27 +462,7 @@
           <w:sz w:val="22"/>
           <w:szCs w:val="22"/>
         </w:rPr>
-        <w:t xml:space="preserve">class is automatically call when we push data into Kafka. It is basically </w:t>
-      </w:r>
-      <w:proofErr w:type="spellStart"/>
-      <w:r>
-        <w:rPr>
-          <w:rFonts w:ascii="Arial" w:hAnsi="Arial" w:cs="Arial"/>
-          <w:color w:val="000000"/>
-          <w:sz w:val="22"/>
-          <w:szCs w:val="22"/>
-        </w:rPr>
-        <w:t>KafkaListener</w:t>
-      </w:r>
-      <w:proofErr w:type="spellEnd"/>
-      <w:r>
-        <w:rPr>
-          <w:rFonts w:ascii="Arial" w:hAnsi="Arial" w:cs="Arial"/>
-          <w:color w:val="000000"/>
-          <w:sz w:val="22"/>
-          <w:szCs w:val="22"/>
-        </w:rPr>
-        <w:t>.</w:t>
+        <w:t>class is automatically call when we push data into Kafka. It is basically KafkaListener.</w:t>
       </w:r>
     </w:p>
     <w:p>
@@ -1072,19 +608,8 @@
           <w:sz w:val="22"/>
           <w:szCs w:val="22"/>
         </w:rPr>
-        <w:t xml:space="preserve"> </w:t>
-      </w:r>
-      <w:proofErr w:type="spellStart"/>
-      <w:r>
-        <w:rPr>
-          <w:rFonts w:ascii="Arial" w:hAnsi="Arial" w:cs="Arial"/>
-          <w:color w:val="000000"/>
-          <w:sz w:val="22"/>
-          <w:szCs w:val="22"/>
-        </w:rPr>
-        <w:t>e_wallet</w:t>
-      </w:r>
-      <w:proofErr w:type="spellEnd"/>
+        <w:t xml:space="preserve"> e_wallet</w:t>
+      </w:r>
     </w:p>
     <w:p>
       <w:pPr>
@@ -1118,7 +643,6 @@
         <w:pStyle w:val="NormalWeb"/>
         <w:spacing w:before="0" w:beforeAutospacing="0" w:after="0" w:afterAutospacing="0"/>
       </w:pPr>
-      <w:proofErr w:type="gramStart"/>
       <w:r>
         <w:rPr>
           <w:rFonts w:ascii="Arial" w:hAnsi="Arial" w:cs="Arial"/>
@@ -1139,7 +663,6 @@
         </w:rPr>
         <w:t>::</w:t>
       </w:r>
-      <w:proofErr w:type="gramEnd"/>
     </w:p>
     <w:p>
       <w:pPr>
@@ -1223,30 +746,8 @@
           <w:sz w:val="22"/>
           <w:szCs w:val="22"/>
         </w:rPr>
-        <w:t> </w:t>
-      </w:r>
-      <w:proofErr w:type="spellStart"/>
-      <w:proofErr w:type="gramStart"/>
-      <w:r>
-        <w:rPr>
-          <w:rFonts w:ascii="Arial" w:hAnsi="Arial" w:cs="Arial"/>
-          <w:color w:val="000000"/>
-          <w:sz w:val="22"/>
-          <w:szCs w:val="22"/>
-        </w:rPr>
-        <w:t>Attachement</w:t>
-      </w:r>
-      <w:proofErr w:type="spellEnd"/>
-      <w:r>
-        <w:rPr>
-          <w:rFonts w:ascii="Arial" w:hAnsi="Arial" w:cs="Arial"/>
-          <w:color w:val="000000"/>
-          <w:sz w:val="22"/>
-          <w:szCs w:val="22"/>
-        </w:rPr>
-        <w:t>::</w:t>
-      </w:r>
-      <w:proofErr w:type="gramEnd"/>
+        <w:t> Attachement::</w:t>
+      </w:r>
     </w:p>
     <w:p/>
     <w:p>
@@ -1261,27 +762,7 @@
           <w:sz w:val="22"/>
           <w:szCs w:val="22"/>
         </w:rPr>
-        <w:t xml:space="preserve">This file </w:t>
-      </w:r>
-      <w:proofErr w:type="gramStart"/>
-      <w:r>
-        <w:rPr>
-          <w:rFonts w:ascii="Arial" w:hAnsi="Arial" w:cs="Arial"/>
-          <w:color w:val="000000"/>
-          <w:sz w:val="22"/>
-          <w:szCs w:val="22"/>
-        </w:rPr>
-        <w:t>contain</w:t>
-      </w:r>
-      <w:proofErr w:type="gramEnd"/>
-      <w:r>
-        <w:rPr>
-          <w:rFonts w:ascii="Arial" w:hAnsi="Arial" w:cs="Arial"/>
-          <w:color w:val="000000"/>
-          <w:sz w:val="22"/>
-          <w:szCs w:val="22"/>
-        </w:rPr>
-        <w:t xml:space="preserve"> transaction history.</w:t>
+        <w:t>This file contain transaction history.</w:t>
       </w:r>
     </w:p>
     <w:p>
@@ -1392,27 +873,7 @@
           <w:sz w:val="22"/>
           <w:szCs w:val="22"/>
         </w:rPr>
-        <w:t xml:space="preserve">1.Start the </w:t>
-      </w:r>
-      <w:proofErr w:type="spellStart"/>
-      <w:r>
-        <w:rPr>
-          <w:rFonts w:ascii="Arial" w:hAnsi="Arial" w:cs="Arial"/>
-          <w:color w:val="000000"/>
-          <w:sz w:val="22"/>
-          <w:szCs w:val="22"/>
-        </w:rPr>
-        <w:t>redis</w:t>
-      </w:r>
-      <w:proofErr w:type="spellEnd"/>
-      <w:r>
-        <w:rPr>
-          <w:rFonts w:ascii="Arial" w:hAnsi="Arial" w:cs="Arial"/>
-          <w:color w:val="000000"/>
-          <w:sz w:val="22"/>
-          <w:szCs w:val="22"/>
-        </w:rPr>
-        <w:t xml:space="preserve"> server.</w:t>
+        <w:t>1.Start the redis server.</w:t>
       </w:r>
     </w:p>
     <w:p>
@@ -1510,27 +971,7 @@
           <w:sz w:val="22"/>
           <w:szCs w:val="22"/>
         </w:rPr>
-        <w:t xml:space="preserve">4. Start the </w:t>
-      </w:r>
-      <w:proofErr w:type="spellStart"/>
-      <w:r>
-        <w:rPr>
-          <w:rFonts w:ascii="Arial" w:hAnsi="Arial" w:cs="Arial"/>
-          <w:color w:val="000000"/>
-          <w:sz w:val="22"/>
-          <w:szCs w:val="22"/>
-        </w:rPr>
-        <w:t>kafka</w:t>
-      </w:r>
-      <w:proofErr w:type="spellEnd"/>
-      <w:r>
-        <w:rPr>
-          <w:rFonts w:ascii="Arial" w:hAnsi="Arial" w:cs="Arial"/>
-          <w:color w:val="000000"/>
-          <w:sz w:val="22"/>
-          <w:szCs w:val="22"/>
-        </w:rPr>
-        <w:t xml:space="preserve"> server</w:t>
+        <w:t>4. Start the kafka server</w:t>
       </w:r>
     </w:p>
     <w:p>
@@ -1594,27 +1035,7 @@
           <w:sz w:val="22"/>
           <w:szCs w:val="22"/>
         </w:rPr>
-        <w:t xml:space="preserve">5. </w:t>
-      </w:r>
-      <w:proofErr w:type="gramStart"/>
-      <w:r>
-        <w:rPr>
-          <w:rFonts w:ascii="Arial" w:hAnsi="Arial" w:cs="Arial"/>
-          <w:color w:val="000000"/>
-          <w:sz w:val="22"/>
-          <w:szCs w:val="22"/>
-        </w:rPr>
-        <w:t>Create  the</w:t>
-      </w:r>
-      <w:proofErr w:type="gramEnd"/>
-      <w:r>
-        <w:rPr>
-          <w:rFonts w:ascii="Arial" w:hAnsi="Arial" w:cs="Arial"/>
-          <w:color w:val="000000"/>
-          <w:sz w:val="22"/>
-          <w:szCs w:val="22"/>
-        </w:rPr>
-        <w:t xml:space="preserve"> topic:</w:t>
+        <w:t>5. Create  the topic:</w:t>
       </w:r>
     </w:p>
     <w:p>
@@ -1688,55 +1109,63 @@
       <w:pPr>
         <w:pStyle w:val="NormalWeb"/>
         <w:spacing w:before="240" w:beforeAutospacing="0" w:after="240" w:afterAutospacing="0"/>
-      </w:pPr>
-      <w:r>
-        <w:rPr>
-          <w:rFonts w:ascii="Arial" w:hAnsi="Arial" w:cs="Arial"/>
-          <w:color w:val="000000"/>
-          <w:sz w:val="22"/>
-          <w:szCs w:val="22"/>
-        </w:rPr>
-        <w:t xml:space="preserve">6. Run the </w:t>
-      </w:r>
-      <w:proofErr w:type="spellStart"/>
-      <w:r>
-        <w:rPr>
-          <w:rFonts w:ascii="Arial" w:hAnsi="Arial" w:cs="Arial"/>
-          <w:color w:val="000000"/>
-          <w:sz w:val="22"/>
-          <w:szCs w:val="22"/>
-        </w:rPr>
-        <w:t>WalletService</w:t>
-      </w:r>
-      <w:proofErr w:type="spellEnd"/>
-      <w:r>
-        <w:rPr>
-          <w:rFonts w:ascii="Arial" w:hAnsi="Arial" w:cs="Arial"/>
-          <w:color w:val="000000"/>
-          <w:sz w:val="22"/>
-          <w:szCs w:val="22"/>
-        </w:rPr>
-        <w:t xml:space="preserve"> and </w:t>
-      </w:r>
-      <w:proofErr w:type="spellStart"/>
-      <w:r>
-        <w:rPr>
-          <w:rFonts w:ascii="Arial" w:hAnsi="Arial" w:cs="Arial"/>
-          <w:color w:val="000000"/>
-          <w:sz w:val="22"/>
-          <w:szCs w:val="22"/>
-        </w:rPr>
-        <w:t>UserService</w:t>
-      </w:r>
-      <w:proofErr w:type="spellEnd"/>
-      <w:r>
-        <w:rPr>
-          <w:rFonts w:ascii="Arial" w:hAnsi="Arial" w:cs="Arial"/>
-          <w:color w:val="000000"/>
-          <w:sz w:val="22"/>
-          <w:szCs w:val="22"/>
-        </w:rPr>
-        <w:t>.</w:t>
+        <w:rPr>
+          <w:rFonts w:ascii="Arial" w:hAnsi="Arial" w:cs="Arial"/>
+          <w:color w:val="000000"/>
+          <w:sz w:val="22"/>
+          <w:szCs w:val="22"/>
+        </w:rPr>
+      </w:pPr>
+      <w:r>
+        <w:rPr>
+          <w:rFonts w:ascii="Arial" w:hAnsi="Arial" w:cs="Arial"/>
+          <w:color w:val="000000"/>
+          <w:sz w:val="22"/>
+          <w:szCs w:val="22"/>
+        </w:rPr>
+        <w:t>6. Run the WalletService and UserService.</w:t>
+      </w:r>
+    </w:p>
+    <w:p>
+      <w:pPr>
+        <w:pStyle w:val="NormalWeb"/>
+        <w:spacing w:before="240" w:beforeAutospacing="0" w:after="240" w:afterAutospacing="0"/>
+        <w:rPr>
+          <w:rFonts w:ascii="Arial" w:hAnsi="Arial" w:cs="Arial"/>
+          <w:color w:val="000000"/>
+          <w:sz w:val="22"/>
+          <w:szCs w:val="22"/>
+        </w:rPr>
+      </w:pPr>
+    </w:p>
+    <w:p>
+      <w:pPr>
+        <w:pStyle w:val="NormalWeb"/>
+        <w:spacing w:before="240" w:beforeAutospacing="0" w:after="240" w:afterAutospacing="0"/>
+        <w:rPr>
+          <w:rFonts w:ascii="Arial" w:hAnsi="Arial" w:cs="Arial"/>
+          <w:color w:val="000000"/>
+          <w:sz w:val="22"/>
+          <w:szCs w:val="22"/>
+        </w:rPr>
+      </w:pPr>
+      <w:r>
+        <w:rPr>
+          <w:rFonts w:ascii="Arial" w:hAnsi="Arial" w:cs="Arial"/>
+          <w:color w:val="000000"/>
+          <w:sz w:val="22"/>
+          <w:szCs w:val="22"/>
+        </w:rPr>
+        <w:t>To check data is stored in Redis</w:t>
+      </w:r>
+    </w:p>
+    <w:p>
+      <w:pPr>
+        <w:pStyle w:val="NormalWeb"/>
+        <w:spacing w:before="240" w:beforeAutospacing="0" w:after="240" w:afterAutospacing="0"/>
+      </w:pPr>
+      <w:r>
+        <w:t>hgetall wallet</w:t>
       </w:r>
     </w:p>
     <w:p>

</xml_diff>